<commit_message>
changments docs remise 2
</commit_message>
<xml_diff>
--- a/Remise2/ProcedureImplentation.docx
+++ b/Remise2/ProcedureImplentation.docx
@@ -82,10 +82,10 @@
             <v:path o:extrusionok="f" gradientshapeok="t" o:connecttype="rect"/>
             <o:lock v:ext="edit" aspectratio="t"/>
           </v:shapetype>
-          <v:shape id="_x0000_i1027" type="#_x0000_t75" style="width:243.05pt;height:34.55pt" o:ole="">
+          <v:shape id="_x0000_i1025" type="#_x0000_t75" style="width:243.05pt;height:34.55pt" o:ole="">
             <v:imagedata r:id="rId5" o:title=""/>
           </v:shape>
-          <o:OLEObject Type="Embed" ProgID="Package" ShapeID="_x0000_i1027" DrawAspect="Content" ObjectID="_1648542268" r:id="rId6"/>
+          <o:OLEObject Type="Embed" ProgID="Package" ShapeID="_x0000_i1025" DrawAspect="Content" ObjectID="_1648636101" r:id="rId6"/>
         </w:object>
       </w:r>
     </w:p>
@@ -126,49 +126,49 @@
       <w:r>
         <w:t>)</w:t>
       </w:r>
+    </w:p>
+    <w:p>
+      <w:pPr>
+        <w:jc w:val="both"/>
+      </w:pPr>
+      <w:r>
+        <w:t xml:space="preserve">Rajouter l’usager au serveur =&gt; </w:t>
+      </w:r>
+      <w:proofErr w:type="spellStart"/>
+      <w:r>
+        <w:t>Username</w:t>
+      </w:r>
+      <w:proofErr w:type="spellEnd"/>
+      <w:r>
+        <w:t xml:space="preserve"> : sa </w:t>
+      </w:r>
+      <w:r>
+        <w:tab/>
+      </w:r>
+      <w:r>
+        <w:tab/>
+      </w:r>
+      <w:proofErr w:type="spellStart"/>
+      <w:r>
+        <w:t>Password</w:t>
+      </w:r>
+      <w:proofErr w:type="spellEnd"/>
+      <w:r>
+        <w:t xml:space="preserve"> : </w:t>
+      </w:r>
+      <w:r>
+        <w:t>Espesp2020</w:t>
+      </w:r>
+    </w:p>
+    <w:p>
+      <w:pPr>
+        <w:jc w:val="both"/>
+      </w:pPr>
+      <w:r>
+        <w:t>Rouler script Création BD + Données</w:t>
+      </w:r>
       <w:bookmarkStart w:id="0" w:name="_GoBack"/>
       <w:bookmarkEnd w:id="0"/>
-    </w:p>
-    <w:p>
-      <w:pPr>
-        <w:jc w:val="both"/>
-      </w:pPr>
-      <w:r>
-        <w:t xml:space="preserve">Rajouter l’usager au serveur =&gt; </w:t>
-      </w:r>
-      <w:proofErr w:type="spellStart"/>
-      <w:r>
-        <w:t>Username</w:t>
-      </w:r>
-      <w:proofErr w:type="spellEnd"/>
-      <w:r>
-        <w:t xml:space="preserve"> : sa </w:t>
-      </w:r>
-      <w:r>
-        <w:tab/>
-      </w:r>
-      <w:r>
-        <w:tab/>
-      </w:r>
-      <w:proofErr w:type="spellStart"/>
-      <w:r>
-        <w:t>Password</w:t>
-      </w:r>
-      <w:proofErr w:type="spellEnd"/>
-      <w:r>
-        <w:t xml:space="preserve"> : </w:t>
-      </w:r>
-      <w:r>
-        <w:t>Espesp2020</w:t>
-      </w:r>
-    </w:p>
-    <w:p>
-      <w:pPr>
-        <w:jc w:val="both"/>
-      </w:pPr>
-      <w:r>
-        <w:t>Rouler script Création BD + Données</w:t>
-      </w:r>
     </w:p>
     <w:p>
       <w:pPr>
@@ -197,6 +197,14 @@
     <w:p>
       <w:r>
         <w:t xml:space="preserve">Application + bar code font : </w:t>
+      </w:r>
+      <w:r>
+        <w:object w:dxaOrig="765" w:dyaOrig="810">
+          <v:shape id="_x0000_i1032" type="#_x0000_t75" style="width:59.35pt;height:40.3pt" o:ole="">
+            <v:imagedata r:id="rId9" o:title=""/>
+          </v:shape>
+          <o:OLEObject Type="Embed" ProgID="Package" ShapeID="_x0000_i1032" DrawAspect="Content" ObjectID="_1648636102" r:id="rId10"/>
+        </w:object>
       </w:r>
     </w:p>
     <w:p>
@@ -269,7 +277,7 @@
                     </pic:cNvPicPr>
                   </pic:nvPicPr>
                   <pic:blipFill>
-                    <a:blip r:embed="rId9" cstate="print">
+                    <a:blip r:embed="rId11" cstate="print">
                       <a:extLst>
                         <a:ext uri="{28A0092B-C50C-407E-A947-70E740481C1C}">
                           <a14:useLocalDpi xmlns:a14="http://schemas.microsoft.com/office/drawing/2010/main" val="0"/>

</xml_diff>